<commit_message>
Test spec now follow  Ordnance Survey National Grid reference system
</commit_message>
<xml_diff>
--- a/docs/test specification/Test Specification Final.docx
+++ b/docs/test specification/Test Specification Final.docx
@@ -4518,12 +4518,12 @@
         <w:tblLook w:val="04A0" w:firstRow="1" w:lastRow="0" w:firstColumn="1" w:lastColumn="0" w:noHBand="0" w:noVBand="1"/>
       </w:tblPr>
       <w:tblGrid>
-        <w:gridCol w:w="688"/>
-        <w:gridCol w:w="929"/>
+        <w:gridCol w:w="690"/>
+        <w:gridCol w:w="930"/>
         <w:gridCol w:w="1850"/>
         <w:gridCol w:w="1605"/>
-        <w:gridCol w:w="1611"/>
-        <w:gridCol w:w="2559"/>
+        <w:gridCol w:w="1622"/>
+        <w:gridCol w:w="2545"/>
       </w:tblGrid>
       <w:tr>
         <w:trPr>
@@ -7096,17 +7096,7 @@
                 <w:sz w:val="24"/>
                 <w:szCs w:val="24"/>
               </w:rPr>
-              <w:t xml:space="preserve"> </w:t>
-            </w:r>
-            <w:proofErr w:type="gramStart"/>
-            <w:r>
-              <w:rPr>
-                <w:rFonts w:eastAsia="Times New Roman" w:cs="Arial"/>
-                <w:color w:val="000000"/>
-                <w:sz w:val="24"/>
-                <w:szCs w:val="24"/>
-              </w:rPr>
-              <w:t xml:space="preserve">exceed </w:t>
+              <w:t xml:space="preserve"> exceed </w:t>
             </w:r>
             <w:r>
               <w:rPr>
@@ -7114,12 +7104,10 @@
                 <w:color w:val="000000"/>
                 <w:sz w:val="24"/>
                 <w:szCs w:val="24"/>
-                <w:highlight w:val="lightGray"/>
-                <w:lang w:eastAsia="zh-HK"/>
-              </w:rPr>
-              <w:t>????????</w:t>
-            </w:r>
-            <w:proofErr w:type="gramEnd"/>
+                <w:lang w:eastAsia="zh-HK"/>
+              </w:rPr>
+              <w:t>10</w:t>
+            </w:r>
           </w:p>
           <w:p>
             <w:pPr>
@@ -7300,17 +7288,7 @@
                 <w:sz w:val="24"/>
                 <w:szCs w:val="24"/>
               </w:rPr>
-              <w:t xml:space="preserve"> appears when Name length </w:t>
-            </w:r>
-            <w:proofErr w:type="gramStart"/>
-            <w:r>
-              <w:rPr>
-                <w:rFonts w:eastAsia="Times New Roman" w:cs="Arial"/>
-                <w:color w:val="000000"/>
-                <w:sz w:val="24"/>
-                <w:szCs w:val="24"/>
-              </w:rPr>
-              <w:t xml:space="preserve">equals  </w:t>
+              <w:t xml:space="preserve"> appears when Name length equals  </w:t>
             </w:r>
             <w:r>
               <w:rPr>
@@ -7318,12 +7296,10 @@
                 <w:color w:val="000000"/>
                 <w:sz w:val="24"/>
                 <w:szCs w:val="24"/>
-                <w:highlight w:val="lightGray"/>
-                <w:lang w:eastAsia="zh-HK"/>
-              </w:rPr>
-              <w:t>????????</w:t>
-            </w:r>
-            <w:proofErr w:type="gramEnd"/>
+                <w:lang w:eastAsia="zh-HK"/>
+              </w:rPr>
+              <w:t>10</w:t>
+            </w:r>
             <w:r>
               <w:rPr>
                 <w:rFonts w:cs="Arial" w:hint="eastAsia"/>
@@ -7469,7 +7445,6 @@
               </w:rPr>
               <w:t xml:space="preserve"> </w:t>
             </w:r>
-            <w:proofErr w:type="gramStart"/>
             <w:r>
               <w:rPr>
                 <w:rFonts w:eastAsia="Times New Roman" w:cs="Arial"/>
@@ -7479,18 +7454,18 @@
               </w:rPr>
               <w:t xml:space="preserve">exceed </w:t>
             </w:r>
+            <w:bookmarkStart w:id="0" w:name="_GoBack"/>
+            <w:bookmarkEnd w:id="0"/>
             <w:r>
               <w:rPr>
                 <w:rFonts w:cs="Arial" w:hint="eastAsia"/>
                 <w:color w:val="000000"/>
                 <w:sz w:val="24"/>
                 <w:szCs w:val="24"/>
-                <w:highlight w:val="yellow"/>
-                <w:lang w:eastAsia="zh-HK"/>
-              </w:rPr>
-              <w:t>????????</w:t>
-            </w:r>
-            <w:proofErr w:type="gramEnd"/>
+                <w:lang w:eastAsia="zh-HK"/>
+              </w:rPr>
+              <w:t>10</w:t>
+            </w:r>
           </w:p>
           <w:p>
             <w:pPr>
@@ -7684,21 +7659,9 @@
                 <w:color w:val="000000"/>
                 <w:sz w:val="24"/>
                 <w:szCs w:val="24"/>
-                <w:highlight w:val="lightGray"/>
-                <w:lang w:eastAsia="zh-HK"/>
-              </w:rPr>
-              <w:t xml:space="preserve"> </w:t>
-            </w:r>
-            <w:r>
-              <w:rPr>
-                <w:rFonts w:cs="Arial" w:hint="eastAsia"/>
-                <w:color w:val="000000"/>
-                <w:sz w:val="24"/>
-                <w:szCs w:val="24"/>
-                <w:highlight w:val="yellow"/>
-                <w:lang w:eastAsia="zh-HK"/>
-              </w:rPr>
-              <w:t>????????</w:t>
+                <w:lang w:eastAsia="zh-HK"/>
+              </w:rPr>
+              <w:t>10</w:t>
             </w:r>
             <w:r>
               <w:rPr>
@@ -13029,14 +12992,7 @@
                 <w:rFonts w:ascii="Calibri Light" w:hAnsi="Calibri Light" w:hint="eastAsia"/>
                 <w:lang w:eastAsia="zh-HK"/>
               </w:rPr>
-              <w:t>y</w:t>
-            </w:r>
-            <w:r>
-              <w:rPr>
-                <w:rFonts w:ascii="Calibri Light" w:hAnsi="Calibri Light" w:hint="eastAsia"/>
-                <w:lang w:eastAsia="zh-HK"/>
-              </w:rPr>
-              <w:t>ta</w:t>
+              <w:t>yta</w:t>
             </w:r>
             <w:proofErr w:type="spellEnd"/>
             <w:r>
@@ -13072,7 +13028,7 @@
               <w:pStyle w:val="Textbody"/>
               <w:spacing w:line="276" w:lineRule="auto"/>
               <w:rPr>
-                <w:rFonts w:ascii="Calibri Light" w:hAnsi="Calibri Light" w:hint="eastAsia"/>
+                <w:rFonts w:ascii="Calibri Light" w:hAnsi="Calibri Light"/>
                 <w:lang w:eastAsia="zh-HK"/>
               </w:rPr>
             </w:pPr>
@@ -13100,7 +13056,7 @@
               <w:pStyle w:val="Textbody"/>
               <w:spacing w:line="276" w:lineRule="auto"/>
               <w:rPr>
-                <w:rFonts w:ascii="Calibri Light" w:hAnsi="Calibri Light" w:hint="eastAsia"/>
+                <w:rFonts w:ascii="Calibri Light" w:hAnsi="Calibri Light"/>
                 <w:lang w:eastAsia="zh-HK"/>
               </w:rPr>
             </w:pPr>
@@ -13177,7 +13133,7 @@
               <w:pStyle w:val="Textbody"/>
               <w:spacing w:line="276" w:lineRule="auto"/>
               <w:rPr>
-                <w:rFonts w:ascii="Calibri Light" w:hAnsi="Calibri Light" w:hint="eastAsia"/>
+                <w:rFonts w:ascii="Calibri Light" w:hAnsi="Calibri Light"/>
                 <w:lang w:eastAsia="zh-HK"/>
               </w:rPr>
             </w:pPr>
@@ -13207,7 +13163,7 @@
               <w:pStyle w:val="Textbody"/>
               <w:spacing w:line="276" w:lineRule="auto"/>
               <w:rPr>
-                <w:rFonts w:ascii="Calibri Light" w:hAnsi="Calibri Light" w:hint="eastAsia"/>
+                <w:rFonts w:ascii="Calibri Light" w:hAnsi="Calibri Light"/>
                 <w:lang w:eastAsia="zh-HK"/>
               </w:rPr>
             </w:pPr>
@@ -13235,7 +13191,7 @@
               <w:pStyle w:val="Textbody"/>
               <w:spacing w:line="276" w:lineRule="auto"/>
               <w:rPr>
-                <w:rFonts w:ascii="Calibri Light" w:hAnsi="Calibri Light" w:hint="eastAsia"/>
+                <w:rFonts w:ascii="Calibri Light" w:hAnsi="Calibri Light"/>
                 <w:lang w:eastAsia="zh-HK"/>
               </w:rPr>
             </w:pPr>
@@ -13274,8 +13230,6 @@
                 <w:lang w:eastAsia="zh-HK"/>
               </w:rPr>
             </w:pPr>
-            <w:bookmarkStart w:id="0" w:name="_GoBack"/>
-            <w:bookmarkEnd w:id="0"/>
           </w:p>
         </w:tc>
         <w:tc>
@@ -13300,7 +13254,7 @@
               <w:pStyle w:val="Textbody"/>
               <w:spacing w:line="276" w:lineRule="auto"/>
               <w:rPr>
-                <w:rFonts w:ascii="Calibri Light" w:hAnsi="Calibri Light" w:hint="eastAsia"/>
+                <w:rFonts w:ascii="Calibri Light" w:hAnsi="Calibri Light"/>
                 <w:lang w:eastAsia="zh-HK"/>
               </w:rPr>
             </w:pPr>
@@ -13330,7 +13284,7 @@
               <w:pStyle w:val="Textbody"/>
               <w:spacing w:line="276" w:lineRule="auto"/>
               <w:rPr>
-                <w:rFonts w:ascii="Calibri Light" w:hAnsi="Calibri Light" w:hint="eastAsia"/>
+                <w:rFonts w:ascii="Calibri Light" w:hAnsi="Calibri Light"/>
                 <w:lang w:eastAsia="zh-HK"/>
               </w:rPr>
             </w:pPr>
@@ -13365,7 +13319,7 @@
               <w:pStyle w:val="Textbody"/>
               <w:spacing w:line="276" w:lineRule="auto"/>
               <w:rPr>
-                <w:rFonts w:ascii="Calibri Light" w:hAnsi="Calibri Light" w:hint="eastAsia"/>
+                <w:rFonts w:ascii="Calibri Light" w:hAnsi="Calibri Light"/>
                 <w:lang w:eastAsia="zh-HK"/>
               </w:rPr>
             </w:pPr>
@@ -13449,7 +13403,7 @@
               <w:pStyle w:val="Textbody"/>
               <w:spacing w:line="276" w:lineRule="auto"/>
               <w:rPr>
-                <w:rFonts w:ascii="Calibri Light" w:hAnsi="Calibri Light" w:hint="eastAsia"/>
+                <w:rFonts w:ascii="Calibri Light" w:hAnsi="Calibri Light"/>
                 <w:lang w:eastAsia="zh-HK"/>
               </w:rPr>
             </w:pPr>
@@ -13488,7 +13442,7 @@
               <w:pStyle w:val="Textbody"/>
               <w:spacing w:line="276" w:lineRule="auto"/>
               <w:rPr>
-                <w:rFonts w:ascii="Calibri Light" w:hAnsi="Calibri Light" w:hint="eastAsia"/>
+                <w:rFonts w:ascii="Calibri Light" w:hAnsi="Calibri Light"/>
                 <w:lang w:eastAsia="zh-HK"/>
               </w:rPr>
             </w:pPr>
@@ -13516,7 +13470,7 @@
               <w:pStyle w:val="Textbody"/>
               <w:spacing w:line="276" w:lineRule="auto"/>
               <w:rPr>
-                <w:rFonts w:ascii="Calibri Light" w:hAnsi="Calibri Light" w:hint="eastAsia"/>
+                <w:rFonts w:ascii="Calibri Light" w:hAnsi="Calibri Light"/>
                 <w:lang w:eastAsia="zh-HK"/>
               </w:rPr>
             </w:pPr>
@@ -13572,7 +13526,7 @@
               <w:pStyle w:val="Textbody"/>
               <w:spacing w:line="276" w:lineRule="auto"/>
               <w:rPr>
-                <w:rFonts w:ascii="Calibri Light" w:hAnsi="Calibri Light" w:hint="eastAsia"/>
+                <w:rFonts w:ascii="Calibri Light" w:hAnsi="Calibri Light"/>
                 <w:lang w:eastAsia="zh-HK"/>
               </w:rPr>
             </w:pPr>
@@ -15072,7 +15026,7 @@
   <a:extraClrSchemeLst/>
   <a:extLst>
     <a:ext uri="{05A4C25C-085E-4340-85A3-A5531E510DB2}">
-      <thm15:themeFamily xmlns:thm15="http://schemas.microsoft.com/office/thememl/2012/main" xmlns="" name="Office Theme" id="{62F939B6-93AF-4DB8-9C6B-D6C7DFDC589F}" vid="{4A3C46E8-61CC-4603-A589-7422A47A8E4A}"/>
+      <thm15:themeFamily xmlns="" xmlns:thm15="http://schemas.microsoft.com/office/thememl/2012/main" name="Office Theme" id="{62F939B6-93AF-4DB8-9C6B-D6C7DFDC589F}" vid="{4A3C46E8-61CC-4603-A589-7422A47A8E4A}"/>
     </a:ext>
   </a:extLst>
 </a:theme>
@@ -15102,7 +15056,7 @@
 </file>
 
 <file path=customXml/itemProps2.xml><?xml version="1.0" encoding="utf-8"?>
-<ds:datastoreItem xmlns:ds="http://schemas.openxmlformats.org/officeDocument/2006/customXml" ds:itemID="{0A343F95-E228-4769-8FD3-D1E35293DF5B}">
+<ds:datastoreItem xmlns:ds="http://schemas.openxmlformats.org/officeDocument/2006/customXml" ds:itemID="{8105BF2D-9B73-415C-B626-C3E1C3C8F7D0}">
   <ds:schemaRefs>
     <ds:schemaRef ds:uri="http://schemas.openxmlformats.org/officeDocument/2006/bibliography"/>
   </ds:schemaRefs>

</xml_diff>